<commit_message>
Ajout des Norme IEEE 802.3
</commit_message>
<xml_diff>
--- a/Perso/DGUI/Norme Ethernet.docx
+++ b/Perso/DGUI/Norme Ethernet.docx
@@ -26,33 +26,204 @@
     </w:p>
     <w:p>
       <w:pPr>
-        <w:rPr>
-          <w:lang w:val="it-IT"/>
-        </w:rPr>
-      </w:pPr>
+        <w:ind w:left="567"/>
+      </w:pPr>
+      <w:r>
+        <w:t xml:space="preserve">IEEE signifie </w:t>
+      </w:r>
+      <w:r>
+        <w:t xml:space="preserve">« Institute of </w:t>
+      </w:r>
+      <w:proofErr w:type="spellStart"/>
+      <w:r>
+        <w:t>Electrical</w:t>
+      </w:r>
+      <w:proofErr w:type="spellEnd"/>
+      <w:r>
+        <w:t xml:space="preserve"> and Electronics </w:t>
+      </w:r>
+      <w:proofErr w:type="spellStart"/>
+      <w:r>
+        <w:t>Engineers</w:t>
+      </w:r>
+      <w:proofErr w:type="spellEnd"/>
+      <w:r>
+        <w:t xml:space="preserve"> »</w:t>
+      </w:r>
+      <w:r>
+        <w:t xml:space="preserve"> qui est une institue</w:t>
+      </w:r>
+      <w:r>
+        <w:t xml:space="preserve"> </w:t>
+      </w:r>
+      <w:r>
+        <w:t>américaine</w:t>
+      </w:r>
+      <w:r>
+        <w:t>.</w:t>
+      </w:r>
+      <w:r>
+        <w:t xml:space="preserve"> Ils ont créé plusieurs normes dont la IEEE 802.3 qui fait référence à un ensemble de </w:t>
+      </w:r>
+      <w:r>
+        <w:t>protocoles qui définissent les réseaux locaux (LAN). Il comprend l'exploitation, la bande passante et des connexions de périphériques dans un environnement LAN. </w:t>
+      </w:r>
+    </w:p>
+    <w:p>
+      <w:pPr>
+        <w:ind w:left="567"/>
+      </w:pPr>
+      <w:r>
+        <w:t>Il existe de</w:t>
+      </w:r>
+      <w:r>
+        <w:t xml:space="preserve">ux opérations dans IEEE </w:t>
+      </w:r>
+      <w:r>
+        <w:t>802.3 Opérations</w:t>
+      </w:r>
+      <w:r>
+        <w:t xml:space="preserve">. </w:t>
+      </w:r>
+      <w:r>
+        <w:t>La première es</w:t>
+      </w:r>
+      <w:r>
+        <w:t xml:space="preserve">t le mode </w:t>
+      </w:r>
+      <w:proofErr w:type="spellStart"/>
+      <w:r>
+        <w:t>half</w:t>
+      </w:r>
+      <w:proofErr w:type="spellEnd"/>
+      <w:r>
+        <w:t>-duple</w:t>
+      </w:r>
+      <w:r>
+        <w:t>x</w:t>
+      </w:r>
+      <w:r>
+        <w:t xml:space="preserve">, qui est comme </w:t>
+      </w:r>
+      <w:r>
+        <w:t>un</w:t>
+      </w:r>
+      <w:r>
+        <w:t xml:space="preserve"> talkie-walkie, il peu</w:t>
+      </w:r>
+      <w:r>
+        <w:t>t</w:t>
+      </w:r>
+      <w:r>
+        <w:t xml:space="preserve"> recevoir et envoyer</w:t>
+      </w:r>
+      <w:r>
+        <w:t xml:space="preserve"> des données que d’un seul à la fois. Le second mode de fonctionnement est le mode full-duplex, qui peut envoyer et recevoir des données de plusieurs périphériques simultanément.</w:t>
+      </w:r>
+    </w:p>
+    <w:p>
+      <w:pPr>
+        <w:ind w:left="567"/>
+      </w:pPr>
+      <w:r>
+        <w:t>À ce jour, il existe quatre débits dans la norme IEEE 802.3. Le débit est la vitesse à la quelle les données peuvent être transmise</w:t>
+      </w:r>
+      <w:r>
+        <w:t>s entre réseaux connectés pas des câbles physiques. Les vitesses existantes sont l’Ethernet qui a un débit de</w:t>
+      </w:r>
+      <w:r>
+        <w:t xml:space="preserve"> </w:t>
+      </w:r>
+      <w:r>
+        <w:t>10</w:t>
+      </w:r>
+      <w:r>
+        <w:t xml:space="preserve"> </w:t>
+      </w:r>
+      <w:r>
+        <w:t>Mb/s</w:t>
+      </w:r>
+      <w:r>
+        <w:t xml:space="preserve">, le second est le Fast Ethernet qui utilise le protocole </w:t>
+      </w:r>
+      <w:r>
+        <w:t>IEEE 802.3u</w:t>
+      </w:r>
+      <w:r>
+        <w:t xml:space="preserve"> </w:t>
+      </w:r>
+      <w:r>
+        <w:t>et qui a un débit de 100</w:t>
+      </w:r>
+      <w:r>
+        <w:t xml:space="preserve"> </w:t>
+      </w:r>
+      <w:r>
+        <w:t>Mb/s</w:t>
+      </w:r>
+      <w:r>
+        <w:t>, le troisième est le GigaEthernet qui utilise le protocole</w:t>
+      </w:r>
+      <w:r>
+        <w:t> IEEE 802.3z</w:t>
+      </w:r>
+      <w:r>
+        <w:t xml:space="preserve"> et qui a un débit de 1’000Mb/s et le dernier est le 10 GigaEthernet qui utilise le protocole </w:t>
+      </w:r>
+      <w:r>
+        <w:t>IEEE</w:t>
+      </w:r>
+      <w:r>
+        <w:t xml:space="preserve"> </w:t>
+      </w:r>
+      <w:r>
+        <w:t>802.3ae</w:t>
+      </w:r>
+      <w:r>
+        <w:t xml:space="preserve"> qui</w:t>
+      </w:r>
+      <w:r>
+        <w:t xml:space="preserve"> a un débit de 10’000</w:t>
+      </w:r>
+      <w:r>
+        <w:t>Mb/s</w:t>
+      </w:r>
+      <w:r>
+        <w:t>.</w:t>
+      </w:r>
+    </w:p>
+    <w:p>
+      <w:pPr>
+        <w:ind w:left="567"/>
+      </w:pPr>
+      <w:r>
+        <w:t xml:space="preserve">Tous les câbles ne peuvent pas supporter le plus gros débit. </w:t>
+      </w:r>
+      <w:r>
+        <w:t>Par exemple</w:t>
+      </w:r>
+      <w:r>
+        <w:t xml:space="preserve"> si nous avons un câble de catégorie 5 le débit max</w:t>
+      </w:r>
+      <w:r>
+        <w:t>imum sera 100 Mb/s.</w:t>
+      </w:r>
+      <w:bookmarkStart w:id="1" w:name="_GoBack"/>
+      <w:bookmarkEnd w:id="1"/>
     </w:p>
     <w:p>
       <w:pPr>
         <w:pStyle w:val="Titre3"/>
-        <w:rPr>
-          <w:lang w:val="it-IT"/>
-        </w:rPr>
-      </w:pPr>
-      <w:bookmarkStart w:id="1" w:name="_Hlk3968211"/>
-      <w:r>
-        <w:rPr>
-          <w:lang w:val="it-IT"/>
-        </w:rPr>
+      </w:pPr>
+      <w:bookmarkStart w:id="2" w:name="_Hlk3968211"/>
+      <w:r>
         <w:t xml:space="preserve">Norme </w:t>
       </w:r>
-      <w:bookmarkStart w:id="2" w:name="_Hlk3968714"/>
-      <w:r>
-        <w:rPr>
-          <w:lang w:val="it-IT"/>
-        </w:rPr>
+      <w:bookmarkStart w:id="3" w:name="_Hlk3968714"/>
+      <w:r>
         <w:t>TIA/EIA-568</w:t>
       </w:r>
-      <w:bookmarkEnd w:id="2"/>
+      <w:bookmarkEnd w:id="3"/>
     </w:p>
     <w:p>
       <w:pPr>
@@ -236,12 +407,7 @@
         </w:drawing>
       </w:r>
       <w:r>
-        <w:t>Au contraire lorsque nous voulons connecter deux périphériques du même type, c’est-à-dire un PC à un autre PC ou connecter deux connecteurs ensembles. Nous allons utiliser un câble croisé donc pour créer un câble croisé, il faut utiliser une fois la norme T568a à un connecteur et la norm</w:t>
-      </w:r>
-      <w:bookmarkStart w:id="3" w:name="_GoBack"/>
-      <w:bookmarkEnd w:id="3"/>
-      <w:r>
-        <w:t>e T568b sur l’autre connecteur. Ainsi ce câblage permet d’inverser les signaux de transmission et de réception, c’est pour cela que les appareils peuvent communiquer entre eux.</w:t>
+        <w:t>Au contraire lorsque nous voulons connecter deux périphériques du même type, c’est-à-dire un PC à un autre PC ou connecter deux connecteurs ensembles. Nous allons utiliser un câble croisé donc pour créer un câble croisé, il faut utiliser une fois la norme T568a à un connecteur et la norme T568b sur l’autre connecteur. Ainsi ce câblage permet d’inverser les signaux de transmission et de réception, c’est pour cela que les appareils peuvent communiquer entre eux.</w:t>
       </w:r>
     </w:p>
     <w:p>
@@ -258,6 +424,7 @@
         <w:rPr>
           <w:noProof/>
         </w:rPr>
+        <w:lastRenderedPageBreak/>
         <w:drawing>
           <wp:anchor distT="0" distB="0" distL="114300" distR="114300" simplePos="0" relativeHeight="251661312" behindDoc="0" locked="0" layoutInCell="1" allowOverlap="1">
             <wp:simplePos x="0" y="0"/>
@@ -397,7 +564,7 @@
         <w:t>’utilisé des câbles croisés car les cartes réseaux font le pont automatiquement mais il est recommandé de le faire pour des gains de performance et une meilleure stabilité.</w:t>
       </w:r>
     </w:p>
-    <w:bookmarkEnd w:id="1"/>
+    <w:bookmarkEnd w:id="2"/>
     <w:p>
       <w:pPr>
         <w:pStyle w:val="Titre3"/>
@@ -960,7 +1127,6 @@
   <w:style w:type="character" w:default="1" w:styleId="Policepardfaut">
     <w:name w:val="Default Paragraph Font"/>
     <w:uiPriority w:val="1"/>
-    <w:semiHidden/>
     <w:unhideWhenUsed/>
   </w:style>
   <w:style w:type="table" w:default="1" w:styleId="TableauNormal">

</xml_diff>